<commit_message>
figured a flaw in targetencoder
</commit_message>
<xml_diff>
--- a/review_docs/notes.docx
+++ b/review_docs/notes.docx
@@ -281,10 +281,22 @@
           <w:szCs w:val="21"/>
           <w:shd w:val="clear" w:color="auto" w:fill="FFFFFF"/>
         </w:rPr>
-        <w:t> There are many more recent</w:t>
-      </w:r>
-      <w:bookmarkStart w:id="0" w:name="_GoBack"/>
-      <w:bookmarkEnd w:id="0"/>
+        <w:t> There are many more recent algorithms such as </w:t>
+      </w:r>
+      <w:hyperlink r:id="rId11" w:tooltip="LPBoost" w:history="1">
+        <w:r>
+          <w:rPr>
+            <w:rStyle w:val="Hyperlink"/>
+            <w:rFonts w:ascii="Arial" w:hAnsi="Arial" w:cs="Arial"/>
+            <w:color w:val="0B0080"/>
+            <w:sz w:val="21"/>
+            <w:szCs w:val="21"/>
+            <w:u w:val="none"/>
+            <w:shd w:val="clear" w:color="auto" w:fill="FFFFFF"/>
+          </w:rPr>
+          <w:t>LPBoost</w:t>
+        </w:r>
+      </w:hyperlink>
       <w:r>
         <w:rPr>
           <w:rFonts w:ascii="Arial" w:hAnsi="Arial" w:cs="Arial"/>
@@ -293,34 +305,22 @@
           <w:szCs w:val="21"/>
           <w:shd w:val="clear" w:color="auto" w:fill="FFFFFF"/>
         </w:rPr>
-        <w:t xml:space="preserve"> algorithms such as </w:t>
-      </w:r>
-      <w:proofErr w:type="spellStart"/>
-      <w:r>
-        <w:fldChar w:fldCharType="begin"/>
-      </w:r>
-      <w:r>
-        <w:instrText xml:space="preserve"> HYPERLINK "https://en.wikipedia.org/wiki/LPBoost" \o "LPBoost" </w:instrText>
-      </w:r>
-      <w:r>
-        <w:fldChar w:fldCharType="separate"/>
-      </w:r>
-      <w:r>
-        <w:rPr>
-          <w:rStyle w:val="Hyperlink"/>
-          <w:rFonts w:ascii="Arial" w:hAnsi="Arial" w:cs="Arial"/>
-          <w:color w:val="0B0080"/>
-          <w:sz w:val="21"/>
-          <w:szCs w:val="21"/>
-          <w:u w:val="none"/>
-          <w:shd w:val="clear" w:color="auto" w:fill="FFFFFF"/>
-        </w:rPr>
-        <w:t>LPBoost</w:t>
-      </w:r>
-      <w:proofErr w:type="spellEnd"/>
-      <w:r>
-        <w:fldChar w:fldCharType="end"/>
-      </w:r>
+        <w:t>, TotalBoost, </w:t>
+      </w:r>
+      <w:hyperlink r:id="rId12" w:tooltip="BrownBoost" w:history="1">
+        <w:r>
+          <w:rPr>
+            <w:rStyle w:val="Hyperlink"/>
+            <w:rFonts w:ascii="Arial" w:hAnsi="Arial" w:cs="Arial"/>
+            <w:color w:val="0B0080"/>
+            <w:sz w:val="21"/>
+            <w:szCs w:val="21"/>
+            <w:u w:val="none"/>
+            <w:shd w:val="clear" w:color="auto" w:fill="FFFFFF"/>
+          </w:rPr>
+          <w:t>BrownBoost</w:t>
+        </w:r>
+      </w:hyperlink>
       <w:r>
         <w:rPr>
           <w:rFonts w:ascii="Arial" w:hAnsi="Arial" w:cs="Arial"/>
@@ -329,9 +329,22 @@
           <w:szCs w:val="21"/>
           <w:shd w:val="clear" w:color="auto" w:fill="FFFFFF"/>
         </w:rPr>
-        <w:t xml:space="preserve">, </w:t>
-      </w:r>
-      <w:proofErr w:type="spellStart"/>
+        <w:t>, </w:t>
+      </w:r>
+      <w:hyperlink r:id="rId13" w:tooltip="Xgboost" w:history="1">
+        <w:r>
+          <w:rPr>
+            <w:rStyle w:val="Hyperlink"/>
+            <w:rFonts w:ascii="Arial" w:hAnsi="Arial" w:cs="Arial"/>
+            <w:color w:val="0B0080"/>
+            <w:sz w:val="21"/>
+            <w:szCs w:val="21"/>
+            <w:u w:val="none"/>
+            <w:shd w:val="clear" w:color="auto" w:fill="FFFFFF"/>
+          </w:rPr>
+          <w:t>xgboost</w:t>
+        </w:r>
+      </w:hyperlink>
       <w:r>
         <w:rPr>
           <w:rFonts w:ascii="Arial" w:hAnsi="Arial" w:cs="Arial"/>
@@ -340,9 +353,22 @@
           <w:szCs w:val="21"/>
           <w:shd w:val="clear" w:color="auto" w:fill="FFFFFF"/>
         </w:rPr>
-        <w:t>TotalBoost</w:t>
-      </w:r>
-      <w:proofErr w:type="spellEnd"/>
+        <w:t>, MadaBoost, </w:t>
+      </w:r>
+      <w:hyperlink r:id="rId14" w:tooltip="LogitBoost" w:history="1">
+        <w:r>
+          <w:rPr>
+            <w:rStyle w:val="Hyperlink"/>
+            <w:rFonts w:ascii="Arial" w:hAnsi="Arial" w:cs="Arial"/>
+            <w:color w:val="0B0080"/>
+            <w:sz w:val="21"/>
+            <w:szCs w:val="21"/>
+            <w:u w:val="none"/>
+            <w:shd w:val="clear" w:color="auto" w:fill="FFFFFF"/>
+          </w:rPr>
+          <w:t>LogitBoost</w:t>
+        </w:r>
+      </w:hyperlink>
       <w:r>
         <w:rPr>
           <w:rFonts w:ascii="Arial" w:hAnsi="Arial" w:cs="Arial"/>
@@ -351,136 +377,6 @@
           <w:szCs w:val="21"/>
           <w:shd w:val="clear" w:color="auto" w:fill="FFFFFF"/>
         </w:rPr>
-        <w:t>, </w:t>
-      </w:r>
-      <w:proofErr w:type="spellStart"/>
-      <w:r>
-        <w:fldChar w:fldCharType="begin"/>
-      </w:r>
-      <w:r>
-        <w:instrText xml:space="preserve"> HYPERLINK "https://en.wikipedia.org/wiki/BrownBoost" \o "BrownBoost" </w:instrText>
-      </w:r>
-      <w:r>
-        <w:fldChar w:fldCharType="separate"/>
-      </w:r>
-      <w:r>
-        <w:rPr>
-          <w:rStyle w:val="Hyperlink"/>
-          <w:rFonts w:ascii="Arial" w:hAnsi="Arial" w:cs="Arial"/>
-          <w:color w:val="0B0080"/>
-          <w:sz w:val="21"/>
-          <w:szCs w:val="21"/>
-          <w:u w:val="none"/>
-          <w:shd w:val="clear" w:color="auto" w:fill="FFFFFF"/>
-        </w:rPr>
-        <w:t>BrownBoost</w:t>
-      </w:r>
-      <w:proofErr w:type="spellEnd"/>
-      <w:r>
-        <w:fldChar w:fldCharType="end"/>
-      </w:r>
-      <w:r>
-        <w:rPr>
-          <w:rFonts w:ascii="Arial" w:hAnsi="Arial" w:cs="Arial"/>
-          <w:color w:val="202122"/>
-          <w:sz w:val="21"/>
-          <w:szCs w:val="21"/>
-          <w:shd w:val="clear" w:color="auto" w:fill="FFFFFF"/>
-        </w:rPr>
-        <w:t>, </w:t>
-      </w:r>
-      <w:proofErr w:type="spellStart"/>
-      <w:r>
-        <w:fldChar w:fldCharType="begin"/>
-      </w:r>
-      <w:r>
-        <w:instrText xml:space="preserve"> HYPERLINK "https://en.wikipedia.org/wiki/Xgboost" \o "Xgboost" </w:instrText>
-      </w:r>
-      <w:r>
-        <w:fldChar w:fldCharType="separate"/>
-      </w:r>
-      <w:r>
-        <w:rPr>
-          <w:rStyle w:val="Hyperlink"/>
-          <w:rFonts w:ascii="Arial" w:hAnsi="Arial" w:cs="Arial"/>
-          <w:color w:val="0B0080"/>
-          <w:sz w:val="21"/>
-          <w:szCs w:val="21"/>
-          <w:u w:val="none"/>
-          <w:shd w:val="clear" w:color="auto" w:fill="FFFFFF"/>
-        </w:rPr>
-        <w:t>xgboost</w:t>
-      </w:r>
-      <w:proofErr w:type="spellEnd"/>
-      <w:r>
-        <w:fldChar w:fldCharType="end"/>
-      </w:r>
-      <w:r>
-        <w:rPr>
-          <w:rFonts w:ascii="Arial" w:hAnsi="Arial" w:cs="Arial"/>
-          <w:color w:val="202122"/>
-          <w:sz w:val="21"/>
-          <w:szCs w:val="21"/>
-          <w:shd w:val="clear" w:color="auto" w:fill="FFFFFF"/>
-        </w:rPr>
-        <w:t xml:space="preserve">, </w:t>
-      </w:r>
-      <w:proofErr w:type="spellStart"/>
-      <w:r>
-        <w:rPr>
-          <w:rFonts w:ascii="Arial" w:hAnsi="Arial" w:cs="Arial"/>
-          <w:color w:val="202122"/>
-          <w:sz w:val="21"/>
-          <w:szCs w:val="21"/>
-          <w:shd w:val="clear" w:color="auto" w:fill="FFFFFF"/>
-        </w:rPr>
-        <w:t>MadaBoost</w:t>
-      </w:r>
-      <w:proofErr w:type="spellEnd"/>
-      <w:r>
-        <w:rPr>
-          <w:rFonts w:ascii="Arial" w:hAnsi="Arial" w:cs="Arial"/>
-          <w:color w:val="202122"/>
-          <w:sz w:val="21"/>
-          <w:szCs w:val="21"/>
-          <w:shd w:val="clear" w:color="auto" w:fill="FFFFFF"/>
-        </w:rPr>
-        <w:t>, </w:t>
-      </w:r>
-      <w:proofErr w:type="spellStart"/>
-      <w:r>
-        <w:fldChar w:fldCharType="begin"/>
-      </w:r>
-      <w:r>
-        <w:instrText xml:space="preserve"> HYPERLINK "https://en.wikipedia.org/wiki/LogitBoost" \o "LogitBoost" </w:instrText>
-      </w:r>
-      <w:r>
-        <w:fldChar w:fldCharType="separate"/>
-      </w:r>
-      <w:r>
-        <w:rPr>
-          <w:rStyle w:val="Hyperlink"/>
-          <w:rFonts w:ascii="Arial" w:hAnsi="Arial" w:cs="Arial"/>
-          <w:color w:val="0B0080"/>
-          <w:sz w:val="21"/>
-          <w:szCs w:val="21"/>
-          <w:u w:val="none"/>
-          <w:shd w:val="clear" w:color="auto" w:fill="FFFFFF"/>
-        </w:rPr>
-        <w:t>LogitBoost</w:t>
-      </w:r>
-      <w:proofErr w:type="spellEnd"/>
-      <w:r>
-        <w:fldChar w:fldCharType="end"/>
-      </w:r>
-      <w:r>
-        <w:rPr>
-          <w:rFonts w:ascii="Arial" w:hAnsi="Arial" w:cs="Arial"/>
-          <w:color w:val="202122"/>
-          <w:sz w:val="21"/>
-          <w:szCs w:val="21"/>
-          <w:shd w:val="clear" w:color="auto" w:fill="FFFFFF"/>
-        </w:rPr>
         <w:t>, and others. </w:t>
       </w:r>
     </w:p>
@@ -489,10 +385,10 @@
         <w:pStyle w:val="ListParagraph"/>
         <w:ind w:left="360"/>
         <w:rPr>
-          <w:lang w:val="en-IN"/>
-        </w:rPr>
-      </w:pPr>
-      <w:hyperlink r:id="rId11" w:history="1">
+          <w:rStyle w:val="Hyperlink"/>
+        </w:rPr>
+      </w:pPr>
+      <w:hyperlink r:id="rId15" w:history="1">
         <w:r>
           <w:rPr>
             <w:rStyle w:val="Hyperlink"/>
@@ -500,6 +396,64 @@
           <w:t>https://en.wikipedia.org/wiki/Boosting_(machine_learning)</w:t>
         </w:r>
       </w:hyperlink>
+    </w:p>
+    <w:p>
+      <w:pPr>
+        <w:pStyle w:val="ListParagraph"/>
+        <w:ind w:left="360"/>
+        <w:rPr>
+          <w:rStyle w:val="Hyperlink"/>
+        </w:rPr>
+      </w:pPr>
+    </w:p>
+    <w:p>
+      <w:pPr>
+        <w:pStyle w:val="ListParagraph"/>
+        <w:numPr>
+          <w:ilvl w:val="0"/>
+          <w:numId w:val="1"/>
+        </w:numPr>
+        <w:rPr>
+          <w:lang w:val="en-IN"/>
+        </w:rPr>
+      </w:pPr>
+      <w:r>
+        <w:rPr>
+          <w:lang w:val="en-IN"/>
+        </w:rPr>
+        <w:t>29-06-2020</w:t>
+      </w:r>
+    </w:p>
+    <w:p>
+      <w:pPr>
+        <w:pStyle w:val="ListParagraph"/>
+        <w:ind w:left="360"/>
+        <w:rPr>
+          <w:lang w:val="en-IN"/>
+        </w:rPr>
+      </w:pPr>
+      <w:r>
+        <w:rPr>
+          <w:lang w:val="en-IN"/>
+        </w:rPr>
+        <w:t xml:space="preserve">Realised TargetEncoding requires y to be numberic or binary only, not multiclass. Binary needs to be in the form of 1/0. Probably, no function for multiclass is there. Gained more clarity on multiclass from the paper: A preprocessing </w:t>
+      </w:r>
+      <w:proofErr w:type="gramStart"/>
+      <w:r>
+        <w:rPr>
+          <w:lang w:val="en-IN"/>
+        </w:rPr>
+        <w:t>scheme..</w:t>
+      </w:r>
+      <w:proofErr w:type="gramEnd"/>
+      <w:r>
+        <w:rPr>
+          <w:lang w:val="en-IN"/>
+        </w:rPr>
+        <w:t>: For multiclass, make as many features as are classes from just one high cardinal feature, each feature representing probability of that class for that category.</w:t>
+      </w:r>
+      <w:bookmarkStart w:id="0" w:name="_GoBack"/>
+      <w:bookmarkEnd w:id="0"/>
     </w:p>
     <w:sectPr>
       <w:pgSz w:w="11906" w:h="16838"/>
@@ -516,7 +470,7 @@
   <w:abstractNum w:abstractNumId="0" w15:restartNumberingAfterBreak="0">
     <w:nsid w:val="0F206484"/>
     <w:multiLevelType w:val="hybridMultilevel"/>
-    <w:tmpl w:val="D700AFDE"/>
+    <w:tmpl w:val="F36278DA"/>
     <w:lvl w:ilvl="0" w:tplc="40090001">
       <w:start w:val="1"/>
       <w:numFmt w:val="bullet"/>

</xml_diff>